<commit_message>
me falta el recuperar pass
</commit_message>
<xml_diff>
--- a/Informe proyecto final/Colegio Tecnológico del Sur.docx
+++ b/Informe proyecto final/Colegio Tecnológico del Sur.docx
@@ -1608,46 +1608,6 @@
     <w:p>
       <w:pPr>
         <w:pStyle w:val="Prrafodelista"/>
-        <w:ind w:left="2952"/>
-        <w:rPr>
-          <w:rFonts w:ascii="Bookman Old Style" w:hAnsi="Bookman Old Style" w:cs="Times New Roman"/>
-          <w:szCs w:val="28"/>
-        </w:rPr>
-      </w:pPr>
-    </w:p>
-    <w:p>
-      <w:pPr>
-        <w:pStyle w:val="Prrafodelista"/>
-        <w:ind w:left="2952"/>
-        <w:rPr>
-          <w:rFonts w:ascii="Bookman Old Style" w:hAnsi="Bookman Old Style" w:cs="Times New Roman"/>
-          <w:szCs w:val="28"/>
-        </w:rPr>
-      </w:pPr>
-    </w:p>
-    <w:p>
-      <w:pPr>
-        <w:pStyle w:val="Prrafodelista"/>
-        <w:ind w:left="2952"/>
-        <w:rPr>
-          <w:rFonts w:ascii="Bookman Old Style" w:hAnsi="Bookman Old Style" w:cs="Times New Roman"/>
-          <w:szCs w:val="28"/>
-        </w:rPr>
-      </w:pPr>
-    </w:p>
-    <w:p>
-      <w:pPr>
-        <w:pStyle w:val="Prrafodelista"/>
-        <w:ind w:left="2952"/>
-        <w:rPr>
-          <w:rFonts w:ascii="Bookman Old Style" w:hAnsi="Bookman Old Style" w:cs="Times New Roman"/>
-          <w:szCs w:val="28"/>
-        </w:rPr>
-      </w:pPr>
-    </w:p>
-    <w:p>
-      <w:pPr>
-        <w:pStyle w:val="Prrafodelista"/>
         <w:numPr>
           <w:ilvl w:val="4"/>
           <w:numId w:val="2"/>
@@ -1792,7 +1752,6 @@
           <w:bCs/>
           <w:szCs w:val="28"/>
         </w:rPr>
-        <w:lastRenderedPageBreak/>
         <w:t>Trello</w:t>
       </w:r>
       <w:r>
@@ -1809,6 +1768,22 @@
         </w:rPr>
         <w:t>Es un software de administracion de proyectos con interfaz web para organizar proyectos.</w:t>
       </w:r>
+    </w:p>
+    <w:p>
+      <w:pPr>
+        <w:rPr>
+          <w:rFonts w:ascii="Bookman Old Style" w:hAnsi="Bookman Old Style" w:cs="Times New Roman"/>
+          <w:szCs w:val="28"/>
+        </w:rPr>
+      </w:pPr>
+    </w:p>
+    <w:p>
+      <w:pPr>
+        <w:rPr>
+          <w:rFonts w:ascii="Bookman Old Style" w:hAnsi="Bookman Old Style" w:cs="Times New Roman"/>
+          <w:szCs w:val="28"/>
+        </w:rPr>
+      </w:pPr>
     </w:p>
     <w:p>
       <w:pPr>
@@ -1893,7 +1868,7 @@
           <w:szCs w:val="28"/>
         </w:rPr>
         <w:drawing>
-          <wp:inline distT="0" distB="0" distL="0" distR="0">
+          <wp:inline distT="0" distB="0" distL="0" distR="0" wp14:anchorId="4E5BECD2" wp14:editId="379900DE">
             <wp:extent cx="5612130" cy="2905760"/>
             <wp:effectExtent l="0" t="0" r="7620" b="8890"/>
             <wp:docPr id="3" name="Imagen 3" descr="Imagen que contiene electrónica&#10;&#10;Descripción generada automáticamente"/>
@@ -1995,7 +1970,7 @@
           <w:szCs w:val="28"/>
         </w:rPr>
         <w:drawing>
-          <wp:inline distT="0" distB="0" distL="0" distR="0">
+          <wp:inline distT="0" distB="0" distL="0" distR="0" wp14:anchorId="03C3108E" wp14:editId="6D5ECB22">
             <wp:extent cx="5612130" cy="2914015"/>
             <wp:effectExtent l="0" t="0" r="7620" b="635"/>
             <wp:docPr id="4" name="Imagen 4" descr="Imagen que contiene electrónica&#10;&#10;Descripción generada automáticamente"/>
@@ -2106,7 +2081,7 @@
           <w:szCs w:val="28"/>
         </w:rPr>
         <w:drawing>
-          <wp:inline distT="0" distB="0" distL="0" distR="0">
+          <wp:inline distT="0" distB="0" distL="0" distR="0" wp14:anchorId="68A3D65A" wp14:editId="70633666">
             <wp:extent cx="5612130" cy="2914015"/>
             <wp:effectExtent l="0" t="0" r="7620" b="635"/>
             <wp:docPr id="5" name="Imagen 5"/>
@@ -2195,7 +2170,7 @@
           <w:szCs w:val="28"/>
         </w:rPr>
         <w:drawing>
-          <wp:inline distT="0" distB="0" distL="0" distR="0">
+          <wp:inline distT="0" distB="0" distL="0" distR="0" wp14:anchorId="292AE2FD" wp14:editId="6D52C82B">
             <wp:extent cx="5612130" cy="2912110"/>
             <wp:effectExtent l="0" t="0" r="7620" b="2540"/>
             <wp:docPr id="6" name="Imagen 6" descr="Imagen que contiene captura de pantalla&#10;&#10;Descripción generada automáticamente"/>
@@ -2297,7 +2272,7 @@
           <w:szCs w:val="28"/>
         </w:rPr>
         <w:drawing>
-          <wp:inline distT="0" distB="0" distL="0" distR="0">
+          <wp:inline distT="0" distB="0" distL="0" distR="0" wp14:anchorId="1BD605AC" wp14:editId="7CA44842">
             <wp:extent cx="5612130" cy="2381250"/>
             <wp:effectExtent l="0" t="0" r="7620" b="0"/>
             <wp:docPr id="8" name="Imagen 8"/>
@@ -2400,7 +2375,7 @@
           <w:szCs w:val="28"/>
         </w:rPr>
         <w:drawing>
-          <wp:inline distT="0" distB="0" distL="0" distR="0">
+          <wp:inline distT="0" distB="0" distL="0" distR="0" wp14:anchorId="457515B2" wp14:editId="37CE221C">
             <wp:extent cx="5612130" cy="2899410"/>
             <wp:effectExtent l="0" t="0" r="7620" b="0"/>
             <wp:docPr id="9" name="Imagen 9" descr="Imagen que contiene captura de pantalla&#10;&#10;Descripción generada automáticamente"/>
@@ -3819,15 +3794,13 @@
         </w:rPr>
         <w:t xml:space="preserve">– Programe </w:t>
       </w:r>
-      <w:proofErr w:type="spellStart"/>
-      <w:r>
-        <w:rPr>
-          <w:rFonts w:ascii="Bookman Old Style" w:hAnsi="Bookman Old Style" w:cs="Times New Roman"/>
-          <w:szCs w:val="28"/>
-        </w:rPr>
-        <w:t>ver_historial.php</w:t>
-      </w:r>
-      <w:proofErr w:type="spellEnd"/>
+      <w:r>
+        <w:rPr>
+          <w:rFonts w:ascii="Bookman Old Style" w:hAnsi="Bookman Old Style" w:cs="Times New Roman"/>
+          <w:szCs w:val="28"/>
+        </w:rPr>
+        <w:t>Ver_historial.php</w:t>
+      </w:r>
       <w:r>
         <w:rPr>
           <w:rFonts w:ascii="Bookman Old Style" w:hAnsi="Bookman Old Style" w:cs="Times New Roman"/>
@@ -3835,21 +3808,28 @@
         </w:rPr>
         <w:t xml:space="preserve"> y agregar_historial.php + </w:t>
       </w:r>
-      <w:proofErr w:type="spellStart"/>
-      <w:r>
-        <w:rPr>
-          <w:rFonts w:ascii="Bookman Old Style" w:hAnsi="Bookman Old Style" w:cs="Times New Roman"/>
-          <w:szCs w:val="28"/>
-        </w:rPr>
-        <w:t>Finalize</w:t>
-      </w:r>
-      <w:proofErr w:type="spellEnd"/>
-      <w:r>
-        <w:rPr>
-          <w:rFonts w:ascii="Bookman Old Style" w:hAnsi="Bookman Old Style" w:cs="Times New Roman"/>
-          <w:szCs w:val="28"/>
-        </w:rPr>
-        <w:t xml:space="preserve"> el informe final.</w:t>
+      <w:r>
+        <w:rPr>
+          <w:rFonts w:ascii="Bookman Old Style" w:hAnsi="Bookman Old Style" w:cs="Times New Roman"/>
+          <w:szCs w:val="28"/>
+        </w:rPr>
+        <w:t>Finalice</w:t>
+      </w:r>
+      <w:r>
+        <w:rPr>
+          <w:rFonts w:ascii="Bookman Old Style" w:hAnsi="Bookman Old Style" w:cs="Times New Roman"/>
+          <w:szCs w:val="28"/>
+        </w:rPr>
+        <w:t xml:space="preserve"> </w:t>
+      </w:r>
+      <w:bookmarkStart w:id="0" w:name="_GoBack"/>
+      <w:bookmarkEnd w:id="0"/>
+      <w:r>
+        <w:rPr>
+          <w:rFonts w:ascii="Bookman Old Style" w:hAnsi="Bookman Old Style" w:cs="Times New Roman"/>
+          <w:szCs w:val="28"/>
+        </w:rPr>
+        <w:t>el informe final.</w:t>
       </w:r>
     </w:p>
     <w:p>
@@ -4563,6 +4543,9 @@
       <w:pPr>
         <w:pStyle w:val="Prrafodelista"/>
         <w:ind w:left="360"/>
+        <w:rPr>
+          <w:lang w:val="en-US"/>
+        </w:rPr>
       </w:pPr>
       <w:r>
         <w:rPr>
@@ -4584,6 +4567,9 @@
       <w:pPr>
         <w:pStyle w:val="Prrafodelista"/>
         <w:ind w:left="360"/>
+        <w:rPr>
+          <w:lang w:val="en-US"/>
+        </w:rPr>
       </w:pPr>
       <w:r>
         <w:rPr>
@@ -4595,6 +4581,7 @@
         <w:r>
           <w:rPr>
             <w:rStyle w:val="Hipervnculo"/>
+            <w:lang w:val="en-US"/>
           </w:rPr>
           <w:t>https://getbootstrap.com/</w:t>
         </w:r>
@@ -4604,14 +4591,21 @@
       <w:pPr>
         <w:pStyle w:val="Prrafodelista"/>
         <w:ind w:left="360"/>
-      </w:pPr>
-      <w:r>
+        <w:rPr>
+          <w:lang w:val="en-US"/>
+        </w:rPr>
+      </w:pPr>
+      <w:r>
+        <w:rPr>
+          <w:lang w:val="en-US"/>
+        </w:rPr>
         <w:t xml:space="preserve">Desarrollo Web - </w:t>
       </w:r>
       <w:hyperlink r:id="rId20" w:history="1">
         <w:r>
           <w:rPr>
             <w:rStyle w:val="Hipervnculo"/>
+            <w:lang w:val="en-US"/>
           </w:rPr>
           <w:t>https://desarrolloweb.com</w:t>
         </w:r>
@@ -4621,14 +4615,18 @@
       <w:pPr>
         <w:pStyle w:val="Prrafodelista"/>
         <w:ind w:left="360"/>
-      </w:pPr>
-      <w:bookmarkStart w:id="0" w:name="_GoBack"/>
-      <w:bookmarkEnd w:id="0"/>
+        <w:rPr>
+          <w:lang w:val="en-US"/>
+        </w:rPr>
+      </w:pPr>
     </w:p>
     <w:p>
       <w:pPr>
         <w:pStyle w:val="Prrafodelista"/>
         <w:ind w:left="360"/>
+        <w:rPr>
+          <w:lang w:val="en-US"/>
+        </w:rPr>
       </w:pPr>
     </w:p>
     <w:p>
@@ -4641,6 +4639,7 @@
           <w:bCs/>
           <w:szCs w:val="28"/>
           <w:u w:val="single"/>
+          <w:lang w:val="en-US"/>
         </w:rPr>
       </w:pPr>
     </w:p>
@@ -4654,14 +4653,16 @@
           <w:bCs/>
           <w:szCs w:val="28"/>
           <w:u w:val="single"/>
-        </w:rPr>
-      </w:pPr>
-    </w:p>
-    <w:p>
-      <w:pPr>
-        <w:rPr>
-          <w:rFonts w:ascii="Bookman Old Style" w:hAnsi="Bookman Old Style" w:cs="Times New Roman"/>
-          <w:szCs w:val="28"/>
+          <w:lang w:val="en-US"/>
+        </w:rPr>
+      </w:pPr>
+    </w:p>
+    <w:p>
+      <w:pPr>
+        <w:rPr>
+          <w:rFonts w:ascii="Bookman Old Style" w:hAnsi="Bookman Old Style" w:cs="Times New Roman"/>
+          <w:szCs w:val="28"/>
+          <w:lang w:val="en-US"/>
         </w:rPr>
       </w:pPr>
     </w:p>
@@ -4737,7 +4738,7 @@
         <w:noProof/>
       </w:rPr>
       <w:drawing>
-        <wp:inline distT="0" distB="0" distL="0" distR="0">
+        <wp:inline distT="0" distB="0" distL="0" distR="0" wp14:anchorId="5692D2FC" wp14:editId="59B4FE2A">
           <wp:extent cx="5611432" cy="720000"/>
           <wp:effectExtent l="0" t="0" r="0" b="4445"/>
           <wp:docPr id="2" name="Imagen 2"/>
@@ -7340,7 +7341,7 @@
     <w:lsdException w:name="Table Web 2" w:semiHidden="1" w:unhideWhenUsed="1"/>
     <w:lsdException w:name="Table Web 3" w:semiHidden="1" w:unhideWhenUsed="1"/>
     <w:lsdException w:name="Balloon Text" w:semiHidden="1" w:unhideWhenUsed="1"/>
-    <w:lsdException w:name="Table Grid" w:semiHidden="1" w:uiPriority="59" w:unhideWhenUsed="1"/>
+    <w:lsdException w:name="Table Grid" w:uiPriority="59"/>
     <w:lsdException w:name="Table Theme" w:semiHidden="1" w:unhideWhenUsed="1"/>
     <w:lsdException w:name="Placeholder Text" w:semiHidden="1"/>
     <w:lsdException w:name="No Spacing" w:uiPriority="1" w:qFormat="1"/>
@@ -8015,7 +8016,7 @@
 </file>
 
 <file path=customXml/itemProps1.xml><?xml version="1.0" encoding="utf-8"?>
-<ds:datastoreItem xmlns:ds="http://schemas.openxmlformats.org/officeDocument/2006/customXml" ds:itemID="{76D67BD7-F403-471E-9D38-AE69C1601F32}">
+<ds:datastoreItem xmlns:ds="http://schemas.openxmlformats.org/officeDocument/2006/customXml" ds:itemID="{7383DAFC-643A-40DB-B8D0-BCB91D454AF3}">
   <ds:schemaRefs>
     <ds:schemaRef ds:uri="http://schemas.openxmlformats.org/officeDocument/2006/bibliography"/>
   </ds:schemaRefs>

</xml_diff>